<commit_message>
Preliminary studies doc fix
</commit_message>
<xml_diff>
--- a/docs/MTS Preliminary Study.docx
+++ b/docs/MTS Preliminary Study.docx
@@ -47,7 +47,7 @@
           <w:szCs w:val="52"/>
           <w:lang w:val="en-US"/>
         </w:rPr>
-        <w:t>Datalogger</w:t>
+        <w:t>Telemetry</w:t>
       </w:r>
       <w:r>
         <w:rPr>
@@ -76,23 +76,7 @@
           <w:szCs w:val="32"/>
           <w:lang w:val="en-US"/>
         </w:rPr>
-        <w:t xml:space="preserve">System </w:t>
-      </w:r>
-      <w:r>
-        <w:rPr>
-          <w:sz w:val="32"/>
-          <w:szCs w:val="32"/>
-          <w:lang w:val="en-US"/>
-        </w:rPr>
-        <w:t>Constraints Definition</w:t>
-      </w:r>
-      <w:r>
-        <w:rPr>
-          <w:sz w:val="32"/>
-          <w:szCs w:val="32"/>
-          <w:lang w:val="en-US"/>
-        </w:rPr>
-        <w:t xml:space="preserve"> Document</w:t>
+        <w:t>Preliminary Study</w:t>
       </w:r>
     </w:p>
     <w:p>
@@ -341,7 +325,7 @@
           <w:color w:val="EE0000"/>
           <w:lang w:val="en-US"/>
         </w:rPr>
-        <w:t>System Overview</w:t>
+        <w:t>System Block Diagram</w:t>
       </w:r>
       <w:r>
         <w:rPr>
@@ -361,7 +345,7 @@
           <w:noProof/>
           <w:lang w:val="en-US"/>
         </w:rPr>
-        <w:instrText xml:space="preserve"> PAGEREF _Toc201492020 \h </w:instrText>
+        <w:instrText xml:space="preserve"> PAGEREF _Toc204121028 \h </w:instrText>
       </w:r>
       <w:r>
         <w:rPr>
@@ -408,7 +392,7 @@
           <w:color w:val="EE0000"/>
           <w:lang w:val="en-US"/>
         </w:rPr>
-        <w:t>Data Rate Budget</w:t>
+        <w:t>Preliminary Market Analysis</w:t>
       </w:r>
       <w:r>
         <w:rPr>
@@ -428,7 +412,7 @@
           <w:noProof/>
           <w:lang w:val="en-US"/>
         </w:rPr>
-        <w:instrText xml:space="preserve"> PAGEREF _Toc201492021 \h </w:instrText>
+        <w:instrText xml:space="preserve"> PAGEREF _Toc204121029 \h </w:instrText>
       </w:r>
       <w:r>
         <w:rPr>
@@ -471,7 +455,7 @@
         <w:rPr>
           <w:bCs/>
         </w:rPr>
-        <w:t>Interface Limitations</w:t>
+        <w:t>Business Model</w:t>
       </w:r>
       <w:r>
         <w:tab/>
@@ -480,7 +464,7 @@
         <w:fldChar w:fldCharType="begin"/>
       </w:r>
       <w:r>
-        <w:instrText xml:space="preserve"> PAGEREF _Toc201492022 \h </w:instrText>
+        <w:instrText xml:space="preserve"> PAGEREF _Toc204121030 \h </w:instrText>
       </w:r>
       <w:r>
         <w:fldChar w:fldCharType="separate"/>
@@ -489,201 +473,6 @@
         <w:t>4</w:t>
       </w:r>
       <w:r>
-        <w:fldChar w:fldCharType="end"/>
-      </w:r>
-    </w:p>
-    <w:p>
-      <w:pPr>
-        <w:pStyle w:val="TOC3"/>
-        <w:rPr>
-          <w:rFonts w:eastAsiaTheme="minorEastAsia"/>
-          <w:noProof/>
-          <w:sz w:val="24"/>
-          <w:szCs w:val="24"/>
-          <w:lang w:val="en-US" w:eastAsia="it-IT"/>
-        </w:rPr>
-      </w:pPr>
-      <w:r>
-        <w:rPr>
-          <w:b/>
-          <w:bCs/>
-          <w:noProof/>
-          <w:lang w:val="en-US"/>
-        </w:rPr>
-        <w:t>SD Interface Maximum Data Rate</w:t>
-      </w:r>
-      <w:r>
-        <w:rPr>
-          <w:noProof/>
-          <w:lang w:val="en-US"/>
-        </w:rPr>
-        <w:tab/>
-      </w:r>
-      <w:r>
-        <w:rPr>
-          <w:noProof/>
-        </w:rPr>
-        <w:fldChar w:fldCharType="begin"/>
-      </w:r>
-      <w:r>
-        <w:rPr>
-          <w:noProof/>
-          <w:lang w:val="en-US"/>
-        </w:rPr>
-        <w:instrText xml:space="preserve"> PAGEREF _Toc201492023 \h </w:instrText>
-      </w:r>
-      <w:r>
-        <w:rPr>
-          <w:noProof/>
-        </w:rPr>
-      </w:r>
-      <w:r>
-        <w:rPr>
-          <w:noProof/>
-        </w:rPr>
-        <w:fldChar w:fldCharType="separate"/>
-      </w:r>
-      <w:r>
-        <w:rPr>
-          <w:noProof/>
-          <w:lang w:val="en-US"/>
-        </w:rPr>
-        <w:t>5</w:t>
-      </w:r>
-      <w:r>
-        <w:rPr>
-          <w:noProof/>
-        </w:rPr>
-        <w:fldChar w:fldCharType="end"/>
-      </w:r>
-    </w:p>
-    <w:p>
-      <w:pPr>
-        <w:pStyle w:val="TOC3"/>
-        <w:rPr>
-          <w:rFonts w:eastAsiaTheme="minorEastAsia"/>
-          <w:noProof/>
-          <w:sz w:val="24"/>
-          <w:szCs w:val="24"/>
-          <w:lang w:val="en-US" w:eastAsia="it-IT"/>
-        </w:rPr>
-      </w:pPr>
-      <w:r>
-        <w:rPr>
-          <w:b/>
-          <w:bCs/>
-          <w:noProof/>
-          <w:lang w:val="en-US"/>
-        </w:rPr>
-        <w:t>ADC to SPI Maximum Data Rate</w:t>
-      </w:r>
-      <w:r>
-        <w:rPr>
-          <w:noProof/>
-          <w:lang w:val="en-US"/>
-        </w:rPr>
-        <w:tab/>
-      </w:r>
-      <w:r>
-        <w:rPr>
-          <w:noProof/>
-        </w:rPr>
-        <w:fldChar w:fldCharType="begin"/>
-      </w:r>
-      <w:r>
-        <w:rPr>
-          <w:noProof/>
-          <w:lang w:val="en-US"/>
-        </w:rPr>
-        <w:instrText xml:space="preserve"> PAGEREF _Toc201492024 \h </w:instrText>
-      </w:r>
-      <w:r>
-        <w:rPr>
-          <w:noProof/>
-        </w:rPr>
-      </w:r>
-      <w:r>
-        <w:rPr>
-          <w:noProof/>
-        </w:rPr>
-        <w:fldChar w:fldCharType="separate"/>
-      </w:r>
-      <w:r>
-        <w:rPr>
-          <w:noProof/>
-          <w:lang w:val="en-US"/>
-        </w:rPr>
-        <w:t>6</w:t>
-      </w:r>
-      <w:r>
-        <w:rPr>
-          <w:noProof/>
-        </w:rPr>
-        <w:fldChar w:fldCharType="end"/>
-      </w:r>
-    </w:p>
-    <w:p>
-      <w:pPr>
-        <w:pStyle w:val="TOC3"/>
-        <w:rPr>
-          <w:rFonts w:eastAsiaTheme="minorEastAsia"/>
-          <w:noProof/>
-          <w:sz w:val="24"/>
-          <w:szCs w:val="24"/>
-          <w:lang w:val="en-US" w:eastAsia="it-IT"/>
-        </w:rPr>
-      </w:pPr>
-      <w:r>
-        <w:rPr>
-          <w:b/>
-          <w:bCs/>
-          <w:noProof/>
-          <w:lang w:val="en-US"/>
-        </w:rPr>
-        <w:t>Conclusions</w:t>
-      </w:r>
-      <w:r>
-        <w:rPr>
-          <w:noProof/>
-          <w:lang w:val="en-US"/>
-        </w:rPr>
-        <w:tab/>
-      </w:r>
-      <w:r>
-        <w:rPr>
-          <w:noProof/>
-        </w:rPr>
-        <w:fldChar w:fldCharType="begin"/>
-      </w:r>
-      <w:r>
-        <w:rPr>
-          <w:noProof/>
-          <w:lang w:val="en-US"/>
-        </w:rPr>
-        <w:instrText xml:space="preserve"> PAGEREF _Toc201492025 \h </w:instrText>
-      </w:r>
-      <w:r>
-        <w:rPr>
-          <w:noProof/>
-        </w:rPr>
-      </w:r>
-      <w:r>
-        <w:rPr>
-          <w:noProof/>
-        </w:rPr>
-        <w:fldChar w:fldCharType="separate"/>
-      </w:r>
-      <w:r>
-        <w:rPr>
-          <w:noProof/>
-          <w:lang w:val="en-US"/>
-        </w:rPr>
-        <w:t>7</w:t>
-      </w:r>
-      <w:r>
-        <w:rPr>
-          <w:noProof/>
-        </w:rPr>
         <w:fldChar w:fldCharType="end"/>
       </w:r>
     </w:p>
@@ -703,7 +492,7 @@
         <w:rPr>
           <w:bCs/>
         </w:rPr>
-        <w:t>Data Overhead</w:t>
+        <w:t>Customers</w:t>
       </w:r>
       <w:r>
         <w:tab/>
@@ -712,13 +501,13 @@
         <w:fldChar w:fldCharType="begin"/>
       </w:r>
       <w:r>
-        <w:instrText xml:space="preserve"> PAGEREF _Toc201492026 \h </w:instrText>
+        <w:instrText xml:space="preserve"> PAGEREF _Toc204121031 \h </w:instrText>
       </w:r>
       <w:r>
         <w:fldChar w:fldCharType="separate"/>
       </w:r>
       <w:r>
-        <w:t>8</w:t>
+        <w:t>4</w:t>
       </w:r>
       <w:r>
         <w:fldChar w:fldCharType="end"/>
@@ -742,7 +531,7 @@
           <w:noProof/>
           <w:lang w:val="en-US"/>
         </w:rPr>
-        <w:t>Timestamp</w:t>
+        <w:t>National</w:t>
       </w:r>
       <w:r>
         <w:rPr>
@@ -762,7 +551,7 @@
           <w:noProof/>
           <w:lang w:val="en-US"/>
         </w:rPr>
-        <w:instrText xml:space="preserve"> PAGEREF _Toc201492027 \h </w:instrText>
+        <w:instrText xml:space="preserve"> PAGEREF _Toc204121032 \h </w:instrText>
       </w:r>
       <w:r>
         <w:rPr>
@@ -780,7 +569,7 @@
           <w:noProof/>
           <w:lang w:val="en-US"/>
         </w:rPr>
-        <w:t>8</w:t>
+        <w:t>4</w:t>
       </w:r>
       <w:r>
         <w:rPr>
@@ -807,7 +596,7 @@
           <w:noProof/>
           <w:lang w:val="en-US"/>
         </w:rPr>
-        <w:t>File System</w:t>
+        <w:t>European</w:t>
       </w:r>
       <w:r>
         <w:rPr>
@@ -827,7 +616,7 @@
           <w:noProof/>
           <w:lang w:val="en-US"/>
         </w:rPr>
-        <w:instrText xml:space="preserve"> PAGEREF _Toc201492028 \h </w:instrText>
+        <w:instrText xml:space="preserve"> PAGEREF _Toc204121033 \h </w:instrText>
       </w:r>
       <w:r>
         <w:rPr>
@@ -845,7 +634,7 @@
           <w:noProof/>
           <w:lang w:val="en-US"/>
         </w:rPr>
-        <w:t>8</w:t>
+        <w:t>4</w:t>
       </w:r>
       <w:r>
         <w:rPr>
@@ -856,25 +645,23 @@
     </w:p>
     <w:p>
       <w:pPr>
-        <w:pStyle w:val="TOC1"/>
+        <w:pStyle w:val="TOC3"/>
         <w:rPr>
           <w:rFonts w:eastAsiaTheme="minorEastAsia"/>
-          <w:b w:val="0"/>
-          <w:bCs w:val="0"/>
-          <w:i w:val="0"/>
-          <w:iCs w:val="0"/>
           <w:noProof/>
           <w:sz w:val="24"/>
+          <w:szCs w:val="24"/>
           <w:lang w:val="en-US" w:eastAsia="it-IT"/>
         </w:rPr>
       </w:pPr>
       <w:r>
         <w:rPr>
-          <w:noProof/>
-          <w:color w:val="EE0000"/>
-          <w:lang w:val="en-US"/>
-        </w:rPr>
-        <w:t>Power Budget</w:t>
+          <w:b/>
+          <w:bCs/>
+          <w:noProof/>
+          <w:lang w:val="en-US"/>
+        </w:rPr>
+        <w:t>US</w:t>
       </w:r>
       <w:r>
         <w:rPr>
@@ -894,7 +681,7 @@
           <w:noProof/>
           <w:lang w:val="en-US"/>
         </w:rPr>
-        <w:instrText xml:space="preserve"> PAGEREF _Toc201492029 \h </w:instrText>
+        <w:instrText xml:space="preserve"> PAGEREF _Toc204121034 \h </w:instrText>
       </w:r>
       <w:r>
         <w:rPr>
@@ -912,7 +699,72 @@
           <w:noProof/>
           <w:lang w:val="en-US"/>
         </w:rPr>
-        <w:t>9</w:t>
+        <w:t>4</w:t>
+      </w:r>
+      <w:r>
+        <w:rPr>
+          <w:noProof/>
+        </w:rPr>
+        <w:fldChar w:fldCharType="end"/>
+      </w:r>
+    </w:p>
+    <w:p>
+      <w:pPr>
+        <w:pStyle w:val="TOC3"/>
+        <w:rPr>
+          <w:rFonts w:eastAsiaTheme="minorEastAsia"/>
+          <w:noProof/>
+          <w:sz w:val="24"/>
+          <w:szCs w:val="24"/>
+          <w:lang w:val="en-US" w:eastAsia="it-IT"/>
+        </w:rPr>
+      </w:pPr>
+      <w:r>
+        <w:rPr>
+          <w:b/>
+          <w:bCs/>
+          <w:noProof/>
+          <w:lang w:val="en-US"/>
+        </w:rPr>
+        <w:t>Global</w:t>
+      </w:r>
+      <w:r>
+        <w:rPr>
+          <w:noProof/>
+          <w:lang w:val="en-US"/>
+        </w:rPr>
+        <w:tab/>
+      </w:r>
+      <w:r>
+        <w:rPr>
+          <w:noProof/>
+        </w:rPr>
+        <w:fldChar w:fldCharType="begin"/>
+      </w:r>
+      <w:r>
+        <w:rPr>
+          <w:noProof/>
+          <w:lang w:val="en-US"/>
+        </w:rPr>
+        <w:instrText xml:space="preserve"> PAGEREF _Toc204121035 \h </w:instrText>
+      </w:r>
+      <w:r>
+        <w:rPr>
+          <w:noProof/>
+        </w:rPr>
+      </w:r>
+      <w:r>
+        <w:rPr>
+          <w:noProof/>
+        </w:rPr>
+        <w:fldChar w:fldCharType="separate"/>
+      </w:r>
+      <w:r>
+        <w:rPr>
+          <w:noProof/>
+          <w:lang w:val="en-US"/>
+        </w:rPr>
+        <w:t>4</w:t>
       </w:r>
       <w:r>
         <w:rPr>
@@ -937,7 +789,7 @@
         <w:rPr>
           <w:bCs/>
         </w:rPr>
-        <w:t>Analog to Digital Converters – ADS8588H</w:t>
+        <w:t>Competitors</w:t>
       </w:r>
       <w:r>
         <w:tab/>
@@ -946,13 +798,13 @@
         <w:fldChar w:fldCharType="begin"/>
       </w:r>
       <w:r>
-        <w:instrText xml:space="preserve"> PAGEREF _Toc201492030 \h </w:instrText>
+        <w:instrText xml:space="preserve"> PAGEREF _Toc204121036 \h </w:instrText>
       </w:r>
       <w:r>
         <w:fldChar w:fldCharType="separate"/>
       </w:r>
       <w:r>
-        <w:t>9</w:t>
+        <w:t>4</w:t>
       </w:r>
       <w:r>
         <w:fldChar w:fldCharType="end"/>
@@ -976,7 +828,7 @@
           <w:noProof/>
           <w:lang w:val="en-US"/>
         </w:rPr>
-        <w:t>AVDD – Analog VDD</w:t>
+        <w:t>National</w:t>
       </w:r>
       <w:r>
         <w:rPr>
@@ -996,7 +848,7 @@
           <w:noProof/>
           <w:lang w:val="en-US"/>
         </w:rPr>
-        <w:instrText xml:space="preserve"> PAGEREF _Toc201492031 \h </w:instrText>
+        <w:instrText xml:space="preserve"> PAGEREF _Toc204121037 \h </w:instrText>
       </w:r>
       <w:r>
         <w:rPr>
@@ -1014,7 +866,7 @@
           <w:noProof/>
           <w:lang w:val="en-US"/>
         </w:rPr>
-        <w:t>9</w:t>
+        <w:t>4</w:t>
       </w:r>
       <w:r>
         <w:rPr>
@@ -1041,7 +893,7 @@
           <w:noProof/>
           <w:lang w:val="en-US"/>
         </w:rPr>
-        <w:t>DVDD – Digital VDD</w:t>
+        <w:t>European</w:t>
       </w:r>
       <w:r>
         <w:rPr>
@@ -1061,7 +913,7 @@
           <w:noProof/>
           <w:lang w:val="en-US"/>
         </w:rPr>
-        <w:instrText xml:space="preserve"> PAGEREF _Toc201492032 \h </w:instrText>
+        <w:instrText xml:space="preserve"> PAGEREF _Toc204121038 \h </w:instrText>
       </w:r>
       <w:r>
         <w:rPr>
@@ -1079,7 +931,269 @@
           <w:noProof/>
           <w:lang w:val="en-US"/>
         </w:rPr>
-        <w:t>9</w:t>
+        <w:t>5</w:t>
+      </w:r>
+      <w:r>
+        <w:rPr>
+          <w:noProof/>
+        </w:rPr>
+        <w:fldChar w:fldCharType="end"/>
+      </w:r>
+    </w:p>
+    <w:p>
+      <w:pPr>
+        <w:pStyle w:val="TOC3"/>
+        <w:rPr>
+          <w:rFonts w:eastAsiaTheme="minorEastAsia"/>
+          <w:noProof/>
+          <w:sz w:val="24"/>
+          <w:szCs w:val="24"/>
+          <w:lang w:val="en-US" w:eastAsia="it-IT"/>
+        </w:rPr>
+      </w:pPr>
+      <w:r>
+        <w:rPr>
+          <w:b/>
+          <w:bCs/>
+          <w:noProof/>
+          <w:lang w:val="en-US"/>
+        </w:rPr>
+        <w:t>US</w:t>
+      </w:r>
+      <w:r>
+        <w:rPr>
+          <w:noProof/>
+          <w:lang w:val="en-US"/>
+        </w:rPr>
+        <w:tab/>
+      </w:r>
+      <w:r>
+        <w:rPr>
+          <w:noProof/>
+        </w:rPr>
+        <w:fldChar w:fldCharType="begin"/>
+      </w:r>
+      <w:r>
+        <w:rPr>
+          <w:noProof/>
+          <w:lang w:val="en-US"/>
+        </w:rPr>
+        <w:instrText xml:space="preserve"> PAGEREF _Toc204121039 \h </w:instrText>
+      </w:r>
+      <w:r>
+        <w:rPr>
+          <w:noProof/>
+        </w:rPr>
+      </w:r>
+      <w:r>
+        <w:rPr>
+          <w:noProof/>
+        </w:rPr>
+        <w:fldChar w:fldCharType="separate"/>
+      </w:r>
+      <w:r>
+        <w:rPr>
+          <w:noProof/>
+          <w:lang w:val="en-US"/>
+        </w:rPr>
+        <w:t>5</w:t>
+      </w:r>
+      <w:r>
+        <w:rPr>
+          <w:noProof/>
+        </w:rPr>
+        <w:fldChar w:fldCharType="end"/>
+      </w:r>
+    </w:p>
+    <w:p>
+      <w:pPr>
+        <w:pStyle w:val="TOC3"/>
+        <w:rPr>
+          <w:rFonts w:eastAsiaTheme="minorEastAsia"/>
+          <w:noProof/>
+          <w:sz w:val="24"/>
+          <w:szCs w:val="24"/>
+          <w:lang w:val="en-US" w:eastAsia="it-IT"/>
+        </w:rPr>
+      </w:pPr>
+      <w:r>
+        <w:rPr>
+          <w:b/>
+          <w:bCs/>
+          <w:noProof/>
+          <w:lang w:val="en-US"/>
+        </w:rPr>
+        <w:t>Global</w:t>
+      </w:r>
+      <w:r>
+        <w:rPr>
+          <w:noProof/>
+          <w:lang w:val="en-US"/>
+        </w:rPr>
+        <w:tab/>
+      </w:r>
+      <w:r>
+        <w:rPr>
+          <w:noProof/>
+        </w:rPr>
+        <w:fldChar w:fldCharType="begin"/>
+      </w:r>
+      <w:r>
+        <w:rPr>
+          <w:noProof/>
+          <w:lang w:val="en-US"/>
+        </w:rPr>
+        <w:instrText xml:space="preserve"> PAGEREF _Toc204121040 \h </w:instrText>
+      </w:r>
+      <w:r>
+        <w:rPr>
+          <w:noProof/>
+        </w:rPr>
+      </w:r>
+      <w:r>
+        <w:rPr>
+          <w:noProof/>
+        </w:rPr>
+        <w:fldChar w:fldCharType="separate"/>
+      </w:r>
+      <w:r>
+        <w:rPr>
+          <w:noProof/>
+          <w:lang w:val="en-US"/>
+        </w:rPr>
+        <w:t>5</w:t>
+      </w:r>
+      <w:r>
+        <w:rPr>
+          <w:noProof/>
+        </w:rPr>
+        <w:fldChar w:fldCharType="end"/>
+      </w:r>
+    </w:p>
+    <w:p>
+      <w:pPr>
+        <w:pStyle w:val="TOC3"/>
+        <w:rPr>
+          <w:rFonts w:eastAsiaTheme="minorEastAsia"/>
+          <w:noProof/>
+          <w:sz w:val="24"/>
+          <w:szCs w:val="24"/>
+          <w:lang w:val="en-US" w:eastAsia="it-IT"/>
+        </w:rPr>
+      </w:pPr>
+      <w:r>
+        <w:rPr>
+          <w:b/>
+          <w:bCs/>
+          <w:noProof/>
+          <w:lang w:val="en-US"/>
+        </w:rPr>
+        <w:t>SD Interface Maximum Data Rate</w:t>
+      </w:r>
+      <w:r>
+        <w:rPr>
+          <w:noProof/>
+          <w:lang w:val="en-US"/>
+        </w:rPr>
+        <w:tab/>
+      </w:r>
+      <w:r>
+        <w:rPr>
+          <w:noProof/>
+        </w:rPr>
+        <w:fldChar w:fldCharType="begin"/>
+      </w:r>
+      <w:r>
+        <w:rPr>
+          <w:noProof/>
+          <w:lang w:val="en-US"/>
+        </w:rPr>
+        <w:instrText xml:space="preserve"> PAGEREF _Toc204121041 \h </w:instrText>
+      </w:r>
+      <w:r>
+        <w:rPr>
+          <w:noProof/>
+        </w:rPr>
+      </w:r>
+      <w:r>
+        <w:rPr>
+          <w:noProof/>
+        </w:rPr>
+        <w:fldChar w:fldCharType="separate"/>
+      </w:r>
+      <w:r>
+        <w:rPr>
+          <w:noProof/>
+          <w:lang w:val="en-US"/>
+        </w:rPr>
+        <w:t>5</w:t>
+      </w:r>
+      <w:r>
+        <w:rPr>
+          <w:noProof/>
+        </w:rPr>
+        <w:fldChar w:fldCharType="end"/>
+      </w:r>
+    </w:p>
+    <w:p>
+      <w:pPr>
+        <w:pStyle w:val="TOC1"/>
+        <w:rPr>
+          <w:rFonts w:eastAsiaTheme="minorEastAsia"/>
+          <w:b w:val="0"/>
+          <w:bCs w:val="0"/>
+          <w:i w:val="0"/>
+          <w:iCs w:val="0"/>
+          <w:noProof/>
+          <w:sz w:val="24"/>
+          <w:lang w:val="en-US" w:eastAsia="it-IT"/>
+        </w:rPr>
+      </w:pPr>
+      <w:r>
+        <w:rPr>
+          <w:noProof/>
+          <w:color w:val="EE0000"/>
+          <w:lang w:val="en-US"/>
+        </w:rPr>
+        <w:t>Data Rate Budget</w:t>
+      </w:r>
+      <w:r>
+        <w:rPr>
+          <w:noProof/>
+          <w:lang w:val="en-US"/>
+        </w:rPr>
+        <w:tab/>
+      </w:r>
+      <w:r>
+        <w:rPr>
+          <w:noProof/>
+        </w:rPr>
+        <w:fldChar w:fldCharType="begin"/>
+      </w:r>
+      <w:r>
+        <w:rPr>
+          <w:noProof/>
+          <w:lang w:val="en-US"/>
+        </w:rPr>
+        <w:instrText xml:space="preserve"> PAGEREF _Toc204121042 \h </w:instrText>
+      </w:r>
+      <w:r>
+        <w:rPr>
+          <w:noProof/>
+        </w:rPr>
+      </w:r>
+      <w:r>
+        <w:rPr>
+          <w:noProof/>
+        </w:rPr>
+        <w:fldChar w:fldCharType="separate"/>
+      </w:r>
+      <w:r>
+        <w:rPr>
+          <w:noProof/>
+          <w:lang w:val="en-US"/>
+        </w:rPr>
+        <w:t>6</w:t>
       </w:r>
       <w:r>
         <w:rPr>
@@ -1104,7 +1218,7 @@
         <w:rPr>
           <w:bCs/>
         </w:rPr>
-        <w:t>Microcontroller – STM32H723VGT6</w:t>
+        <w:t>ADC Interface</w:t>
       </w:r>
       <w:r>
         <w:tab/>
@@ -1113,13 +1227,13 @@
         <w:fldChar w:fldCharType="begin"/>
       </w:r>
       <w:r>
-        <w:instrText xml:space="preserve"> PAGEREF _Toc201492033 \h </w:instrText>
+        <w:instrText xml:space="preserve"> PAGEREF _Toc204121043 \h </w:instrText>
       </w:r>
       <w:r>
         <w:fldChar w:fldCharType="separate"/>
       </w:r>
       <w:r>
-        <w:t>11</w:t>
+        <w:t>6</w:t>
       </w:r>
       <w:r>
         <w:fldChar w:fldCharType="end"/>
@@ -1127,112 +1241,66 @@
     </w:p>
     <w:p>
       <w:pPr>
-        <w:pStyle w:val="TOC2"/>
+        <w:pStyle w:val="TOC3"/>
         <w:rPr>
           <w:rFonts w:eastAsiaTheme="minorEastAsia"/>
-          <w:b w:val="0"/>
-          <w:i w:val="0"/>
-          <w:iCs w:val="0"/>
+          <w:noProof/>
+          <w:sz w:val="24"/>
           <w:szCs w:val="24"/>
-          <w:lang w:eastAsia="it-IT"/>
-        </w:rPr>
-      </w:pPr>
-      <w:r>
-        <w:rPr>
+          <w:lang w:val="en-US" w:eastAsia="it-IT"/>
+        </w:rPr>
+      </w:pPr>
+      <w:r>
+        <w:rPr>
+          <w:b/>
           <w:bCs/>
-        </w:rPr>
-        <w:t>SD Card</w:t>
-      </w:r>
-      <w:r>
+          <w:noProof/>
+          <w:lang w:val="en-US"/>
+        </w:rPr>
+        <w:t>SD Interface Maximum Data Rate</w:t>
+      </w:r>
+      <w:r>
+        <w:rPr>
+          <w:noProof/>
+          <w:lang w:val="en-US"/>
+        </w:rPr>
         <w:tab/>
       </w:r>
       <w:r>
+        <w:rPr>
+          <w:noProof/>
+        </w:rPr>
         <w:fldChar w:fldCharType="begin"/>
       </w:r>
       <w:r>
-        <w:instrText xml:space="preserve"> PAGEREF _Toc201492034 \h </w:instrText>
-      </w:r>
-      <w:r>
+        <w:rPr>
+          <w:noProof/>
+          <w:lang w:val="en-US"/>
+        </w:rPr>
+        <w:instrText xml:space="preserve"> PAGEREF _Toc204121044 \h </w:instrText>
+      </w:r>
+      <w:r>
+        <w:rPr>
+          <w:noProof/>
+        </w:rPr>
+      </w:r>
+      <w:r>
+        <w:rPr>
+          <w:noProof/>
+        </w:rPr>
         <w:fldChar w:fldCharType="separate"/>
       </w:r>
       <w:r>
-        <w:t>11</w:t>
-      </w:r>
-      <w:r>
-        <w:fldChar w:fldCharType="end"/>
-      </w:r>
-    </w:p>
-    <w:p>
-      <w:pPr>
-        <w:pStyle w:val="TOC2"/>
-        <w:rPr>
-          <w:rFonts w:eastAsiaTheme="minorEastAsia"/>
-          <w:b w:val="0"/>
-          <w:i w:val="0"/>
-          <w:iCs w:val="0"/>
-          <w:szCs w:val="24"/>
-          <w:lang w:eastAsia="it-IT"/>
-        </w:rPr>
-      </w:pPr>
-      <w:r>
-        <w:rPr>
-          <w:bCs/>
-        </w:rPr>
-        <w:t>Sensor Conditioning</w:t>
-      </w:r>
-      <w:r>
-        <w:tab/>
-      </w:r>
-      <w:r>
-        <w:fldChar w:fldCharType="begin"/>
-      </w:r>
-      <w:r>
-        <w:instrText xml:space="preserve"> PAGEREF _Toc201492035 \h </w:instrText>
-      </w:r>
-      <w:r>
-        <w:fldChar w:fldCharType="separate"/>
-      </w:r>
-      <w:r>
-        <w:t>11</w:t>
-      </w:r>
-      <w:r>
-        <w:fldChar w:fldCharType="end"/>
-      </w:r>
-    </w:p>
-    <w:p>
-      <w:pPr>
-        <w:pStyle w:val="TOC2"/>
-        <w:rPr>
-          <w:rFonts w:eastAsiaTheme="minorEastAsia"/>
-          <w:b w:val="0"/>
-          <w:i w:val="0"/>
-          <w:iCs w:val="0"/>
-          <w:szCs w:val="24"/>
-          <w:lang w:eastAsia="it-IT"/>
-        </w:rPr>
-      </w:pPr>
-      <w:r>
-        <w:rPr>
-          <w:bCs/>
-        </w:rPr>
-        <w:t>Support Circuitry</w:t>
-      </w:r>
-      <w:r>
-        <w:tab/>
-      </w:r>
-      <w:r>
-        <w:fldChar w:fldCharType="begin"/>
-      </w:r>
-      <w:r>
-        <w:instrText xml:space="preserve"> PAGEREF _Toc201492036 \h </w:instrText>
-      </w:r>
-      <w:r>
-        <w:fldChar w:fldCharType="separate"/>
-      </w:r>
-      <w:r>
-        <w:t>11</w:t>
-      </w:r>
-      <w:r>
+        <w:rPr>
+          <w:noProof/>
+          <w:lang w:val="en-US"/>
+        </w:rPr>
+        <w:t>6</w:t>
+      </w:r>
+      <w:r>
+        <w:rPr>
+          <w:noProof/>
+        </w:rPr>
         <w:fldChar w:fldCharType="end"/>
       </w:r>
     </w:p>
@@ -1284,7 +1352,7 @@
         </w:rPr>
       </w:pPr>
       <w:bookmarkStart w:id="0" w:name="_Toc201179503"/>
-      <w:bookmarkStart w:id="1" w:name="_Toc201492020"/>
+      <w:bookmarkStart w:id="1" w:name="_Toc204121028"/>
       <w:r>
         <w:rPr>
           <w:color w:val="EE0000"/>
@@ -1294,14 +1362,14 @@
         <w:t xml:space="preserve">System </w:t>
       </w:r>
       <w:bookmarkEnd w:id="0"/>
+      <w:r>
+        <w:rPr>
+          <w:color w:val="EE0000"/>
+          <w:lang w:val="en-US"/>
+        </w:rPr>
+        <w:t>Block Diagram</w:t>
+      </w:r>
       <w:bookmarkEnd w:id="1"/>
-      <w:r>
-        <w:rPr>
-          <w:color w:val="EE0000"/>
-          <w:lang w:val="en-US"/>
-        </w:rPr>
-        <w:t>Block Diagram</w:t>
-      </w:r>
     </w:p>
     <w:p>
       <w:pPr>
@@ -1423,6 +1491,7 @@
           <w:lang w:val="en-US"/>
         </w:rPr>
       </w:pPr>
+      <w:bookmarkStart w:id="2" w:name="_Toc204121029"/>
       <w:r>
         <w:rPr>
           <w:color w:val="EE0000"/>
@@ -1431,6 +1500,7 @@
         <w:lastRenderedPageBreak/>
         <w:t>Preliminary Market Analysis</w:t>
       </w:r>
+      <w:bookmarkEnd w:id="2"/>
     </w:p>
     <w:p>
       <w:pPr>
@@ -1441,6 +1511,7 @@
           <w:lang w:val="en-US"/>
         </w:rPr>
       </w:pPr>
+      <w:bookmarkStart w:id="3" w:name="_Toc204121030"/>
       <w:r>
         <w:rPr>
           <w:b/>
@@ -1449,6 +1520,7 @@
         </w:rPr>
         <w:t>Business Model</w:t>
       </w:r>
+      <w:bookmarkEnd w:id="3"/>
     </w:p>
     <w:p>
       <w:pPr>
@@ -1497,13 +1569,7 @@
         <w:rPr>
           <w:lang w:val="en-US"/>
         </w:rPr>
-        <w:t>Turnkey solution</w:t>
-      </w:r>
-      <w:r>
-        <w:rPr>
-          <w:lang w:val="en-US"/>
-        </w:rPr>
-        <w:t>: no need for customization</w:t>
+        <w:t>Turnkey solution: no need for customization</w:t>
       </w:r>
     </w:p>
     <w:p>
@@ -1540,6 +1606,7 @@
           <w:lang w:val="en-US"/>
         </w:rPr>
       </w:pPr>
+      <w:bookmarkStart w:id="4" w:name="_Toc204121031"/>
       <w:r>
         <w:rPr>
           <w:b/>
@@ -1548,6 +1615,7 @@
         </w:rPr>
         <w:t>Customers</w:t>
       </w:r>
+      <w:bookmarkEnd w:id="4"/>
     </w:p>
     <w:p>
       <w:pPr>
@@ -1591,6 +1659,7 @@
           <w:lang w:val="en-US"/>
         </w:rPr>
       </w:pPr>
+      <w:bookmarkStart w:id="5" w:name="_Toc204121032"/>
       <w:r>
         <w:rPr>
           <w:b/>
@@ -1599,6 +1668,7 @@
         </w:rPr>
         <w:t>National</w:t>
       </w:r>
+      <w:bookmarkEnd w:id="5"/>
     </w:p>
     <w:p>
       <w:pPr>
@@ -1655,6 +1725,7 @@
           <w:lang w:val="en-US"/>
         </w:rPr>
       </w:pPr>
+      <w:bookmarkStart w:id="6" w:name="_Toc204121033"/>
       <w:r>
         <w:rPr>
           <w:b/>
@@ -1663,6 +1734,7 @@
         </w:rPr>
         <w:t>European</w:t>
       </w:r>
+      <w:bookmarkEnd w:id="6"/>
     </w:p>
     <w:p>
       <w:pPr>
@@ -1763,6 +1835,7 @@
           <w:lang w:val="en-US"/>
         </w:rPr>
       </w:pPr>
+      <w:bookmarkStart w:id="7" w:name="_Toc204121034"/>
       <w:r>
         <w:rPr>
           <w:b/>
@@ -1771,6 +1844,7 @@
         </w:rPr>
         <w:t>US</w:t>
       </w:r>
+      <w:bookmarkEnd w:id="7"/>
     </w:p>
     <w:p>
       <w:pPr>
@@ -1788,6 +1862,7 @@
           <w:lang w:val="en-US"/>
         </w:rPr>
       </w:pPr>
+      <w:bookmarkStart w:id="8" w:name="_Toc204121035"/>
       <w:r>
         <w:rPr>
           <w:b/>
@@ -1796,6 +1871,7 @@
         </w:rPr>
         <w:t>Global</w:t>
       </w:r>
+      <w:bookmarkEnd w:id="8"/>
     </w:p>
     <w:p>
       <w:pPr>
@@ -1813,6 +1889,7 @@
           <w:lang w:val="en-US"/>
         </w:rPr>
       </w:pPr>
+      <w:bookmarkStart w:id="9" w:name="_Toc204121036"/>
       <w:r>
         <w:rPr>
           <w:b/>
@@ -1829,6 +1906,7 @@
         </w:rPr>
         <w:t>s</w:t>
       </w:r>
+      <w:bookmarkEnd w:id="9"/>
     </w:p>
     <w:p>
       <w:pPr>
@@ -1839,6 +1917,7 @@
           <w:lang w:val="en-US"/>
         </w:rPr>
       </w:pPr>
+      <w:bookmarkStart w:id="10" w:name="_Toc204121037"/>
       <w:r>
         <w:rPr>
           <w:b/>
@@ -1847,6 +1926,7 @@
         </w:rPr>
         <w:t>National</w:t>
       </w:r>
+      <w:bookmarkEnd w:id="10"/>
     </w:p>
     <w:p>
       <w:pPr>
@@ -1947,6 +2027,7 @@
           <w:lang w:val="en-US"/>
         </w:rPr>
       </w:pPr>
+      <w:bookmarkStart w:id="11" w:name="_Toc204121038"/>
       <w:r>
         <w:rPr>
           <w:b/>
@@ -1956,6 +2037,7 @@
         <w:lastRenderedPageBreak/>
         <w:t>European</w:t>
       </w:r>
+      <w:bookmarkEnd w:id="11"/>
     </w:p>
     <w:p>
       <w:pPr>
@@ -1980,6 +2062,7 @@
           <w:lang w:val="en-US"/>
         </w:rPr>
       </w:pPr>
+      <w:bookmarkStart w:id="12" w:name="_Toc204121039"/>
       <w:r>
         <w:rPr>
           <w:b/>
@@ -1988,6 +2071,7 @@
         </w:rPr>
         <w:t>US</w:t>
       </w:r>
+      <w:bookmarkEnd w:id="12"/>
     </w:p>
     <w:p>
       <w:pPr>
@@ -2016,6 +2100,7 @@
           <w:lang w:val="en-US"/>
         </w:rPr>
       </w:pPr>
+      <w:bookmarkStart w:id="13" w:name="_Toc204121040"/>
       <w:r>
         <w:rPr>
           <w:b/>
@@ -2024,61 +2109,28 @@
         </w:rPr>
         <w:t>Global</w:t>
       </w:r>
-    </w:p>
-    <w:p>
-      <w:pPr>
-        <w:rPr>
-          <w:lang w:val="en-US"/>
-        </w:rPr>
-      </w:pPr>
-    </w:p>
-    <w:p>
-      <w:pPr>
-        <w:rPr>
-          <w:lang w:val="en-US"/>
-        </w:rPr>
-      </w:pPr>
-    </w:p>
-    <w:p>
-      <w:pPr>
-        <w:rPr>
-          <w:lang w:val="en-US"/>
-        </w:rPr>
-      </w:pPr>
-    </w:p>
-    <w:p>
-      <w:pPr>
-        <w:rPr>
-          <w:lang w:val="en-US"/>
-        </w:rPr>
-      </w:pPr>
-    </w:p>
-    <w:p>
-      <w:pPr>
-        <w:rPr>
-          <w:lang w:val="en-US"/>
-        </w:rPr>
-      </w:pPr>
-    </w:p>
-    <w:p>
-      <w:pPr>
-        <w:pStyle w:val="Heading3"/>
-        <w:rPr>
-          <w:b/>
-          <w:bCs/>
-          <w:lang w:val="en-US"/>
-        </w:rPr>
-      </w:pPr>
-      <w:bookmarkStart w:id="2" w:name="_Toc201492023"/>
-      <w:r>
-        <w:rPr>
-          <w:b/>
-          <w:bCs/>
-          <w:lang w:val="en-US"/>
-        </w:rPr>
-        <w:t>SD Interface Maximum Data Rate</w:t>
-      </w:r>
-      <w:bookmarkEnd w:id="2"/>
+      <w:bookmarkEnd w:id="13"/>
+    </w:p>
+    <w:p>
+      <w:pPr>
+        <w:rPr>
+          <w:lang w:val="en-US"/>
+        </w:rPr>
+      </w:pPr>
+    </w:p>
+    <w:p>
+      <w:pPr>
+        <w:rPr>
+          <w:lang w:val="en-US"/>
+        </w:rPr>
+      </w:pPr>
+    </w:p>
+    <w:p>
+      <w:pPr>
+        <w:rPr>
+          <w:lang w:val="en-US"/>
+        </w:rPr>
+      </w:pPr>
     </w:p>
     <w:p>
       <w:pPr>
@@ -2090,99 +2142,6 @@
     <w:p>
       <w:pPr>
         <w:spacing w:before="0" w:after="160"/>
-        <w:rPr>
-          <w:lang w:val="en-US"/>
-        </w:rPr>
-      </w:pPr>
-      <w:r>
-        <w:rPr>
-          <w:lang w:val="en-US"/>
-        </w:rPr>
-        <w:br w:type="page"/>
-      </w:r>
-    </w:p>
-    <w:p>
-      <w:pPr>
-        <w:pStyle w:val="Heading1"/>
-        <w:rPr>
-          <w:color w:val="EE0000"/>
-          <w:lang w:val="en-US"/>
-        </w:rPr>
-      </w:pPr>
-      <w:r>
-        <w:rPr>
-          <w:color w:val="EE0000"/>
-          <w:lang w:val="en-US"/>
-        </w:rPr>
-        <w:lastRenderedPageBreak/>
-        <w:t>Data Rate Budget</w:t>
-      </w:r>
-    </w:p>
-    <w:p>
-      <w:pPr>
-        <w:pStyle w:val="Heading2"/>
-        <w:rPr>
-          <w:b/>
-          <w:bCs/>
-          <w:lang w:val="en-US"/>
-        </w:rPr>
-      </w:pPr>
-      <w:r>
-        <w:rPr>
-          <w:b/>
-          <w:bCs/>
-          <w:lang w:val="en-US"/>
-        </w:rPr>
-        <w:t>ADC Interface</w:t>
-      </w:r>
-    </w:p>
-    <w:p>
-      <w:pPr>
-        <w:rPr>
-          <w:lang w:val="en-US"/>
-        </w:rPr>
-      </w:pPr>
-      <w:r>
-        <w:rPr>
-          <w:lang w:val="en-US"/>
-        </w:rPr>
-        <w:t>A</w:t>
-      </w:r>
-    </w:p>
-    <w:p>
-      <w:pPr>
-        <w:rPr>
-          <w:lang w:val="en-US"/>
-        </w:rPr>
-      </w:pPr>
-    </w:p>
-    <w:p>
-      <w:pPr>
-        <w:rPr>
-          <w:lang w:val="en-US"/>
-        </w:rPr>
-      </w:pPr>
-    </w:p>
-    <w:p>
-      <w:pPr>
-        <w:pStyle w:val="Heading3"/>
-        <w:rPr>
-          <w:b/>
-          <w:bCs/>
-          <w:lang w:val="en-US"/>
-        </w:rPr>
-      </w:pPr>
-      <w:r>
-        <w:rPr>
-          <w:b/>
-          <w:bCs/>
-          <w:lang w:val="en-US"/>
-        </w:rPr>
-        <w:t>SD Interface Maximum Data Rate</w:t>
-      </w:r>
-    </w:p>
-    <w:p>
-      <w:pPr>
         <w:rPr>
           <w:lang w:val="en-US"/>
         </w:rPr>

</xml_diff>